<commit_message>
Added architecture design presentation
</commit_message>
<xml_diff>
--- a/documents/backend interface specification.docx
+++ b/documents/backend interface specification.docx
@@ -31,13 +31,15 @@
     <w:p>
       <w:r>
         <w:rPr>
+          <w:b/>
           <w:noProof/>
+          <w:sz w:val="28"/>
         </w:rPr>
         <w:drawing>
-          <wp:inline distT="0" distB="0" distL="0" distR="0" wp14:anchorId="75880AAE" wp14:editId="27AEB2BB">
+          <wp:inline distT="0" distB="0" distL="0" distR="0" wp14:anchorId="0027D653" wp14:editId="541F3D12">
             <wp:extent cx="5731510" cy="3218024"/>
             <wp:effectExtent l="0" t="0" r="2540" b="1905"/>
-            <wp:docPr id="2" name="그림 2"/>
+            <wp:docPr id="1" name="그림 1"/>
             <wp:cNvGraphicFramePr>
               <a:graphicFrameLocks xmlns:a="http://schemas.openxmlformats.org/drawingml/2006/main" noChangeAspect="1"/>
             </wp:cNvGraphicFramePr>
@@ -125,13 +127,10 @@
         <w:ind w:leftChars="0"/>
       </w:pPr>
       <w:r>
-        <w:t>API</w:t>
-      </w:r>
-      <w:r>
-        <w:t xml:space="preserve"> server</w:t>
-      </w:r>
-      <w:r>
-        <w:t xml:space="preserve"> (request</w:t>
+        <w:t xml:space="preserve">Client </w:t>
+      </w:r>
+      <w:r>
+        <w:t>(request</w:t>
       </w:r>
       <w:r>
         <w:t>s</w:t>
@@ -140,10 +139,13 @@
         <w:t xml:space="preserve"> with REST API)</w:t>
       </w:r>
       <w:r>
-        <w:t xml:space="preserve"> -&gt; Client</w:t>
-      </w:r>
-      <w:r>
-        <w:t xml:space="preserve"> (</w:t>
+        <w:t xml:space="preserve"> -&gt; </w:t>
+      </w:r>
+      <w:r>
+        <w:t xml:space="preserve">API server </w:t>
+      </w:r>
+      <w:r>
+        <w:t>(</w:t>
       </w:r>
       <w:r>
         <w:t>respond</w:t>
@@ -175,597 +177,604 @@
       </w:r>
       <w:r>
         <w:t xml:space="preserve"> login</w:t>
-      </w:r>
-    </w:p>
-    <w:p>
-      <w:pPr>
-        <w:pStyle w:val="a3"/>
-        <w:numPr>
-          <w:ilvl w:val="3"/>
-          <w:numId w:val="1"/>
-        </w:numPr>
-        <w:ind w:leftChars="0"/>
-      </w:pPr>
-      <w:r>
-        <w:rPr>
-          <w:rFonts w:hint="eastAsia"/>
-        </w:rPr>
-        <w:t>G</w:t>
-      </w:r>
-      <w:r>
-        <w:t xml:space="preserve">ET </w:t>
-      </w:r>
-      <w:proofErr w:type="spellStart"/>
-      <w:r>
-        <w:t>tododata</w:t>
-      </w:r>
-      <w:proofErr w:type="spellEnd"/>
-    </w:p>
-    <w:p>
-      <w:pPr>
-        <w:pStyle w:val="a3"/>
-        <w:numPr>
-          <w:ilvl w:val="3"/>
-          <w:numId w:val="1"/>
-        </w:numPr>
-        <w:ind w:leftChars="0"/>
-      </w:pPr>
-      <w:r>
-        <w:rPr>
-          <w:rFonts w:hint="eastAsia"/>
-        </w:rPr>
-        <w:t>P</w:t>
-      </w:r>
-      <w:r>
-        <w:t>UT</w:t>
-      </w:r>
-      <w:r>
-        <w:t xml:space="preserve"> </w:t>
-      </w:r>
-      <w:proofErr w:type="spellStart"/>
-      <w:r>
-        <w:t>tododata</w:t>
-      </w:r>
-      <w:proofErr w:type="spellEnd"/>
-    </w:p>
-    <w:p>
-      <w:pPr>
-        <w:pStyle w:val="a3"/>
-        <w:numPr>
-          <w:ilvl w:val="3"/>
-          <w:numId w:val="1"/>
-        </w:numPr>
-        <w:ind w:leftChars="0"/>
-      </w:pPr>
-      <w:r>
-        <w:rPr>
-          <w:rFonts w:hint="eastAsia"/>
-        </w:rPr>
-        <w:t>G</w:t>
-      </w:r>
-      <w:r>
-        <w:t>ET recommendation</w:t>
-      </w:r>
-    </w:p>
-    <w:p>
-      <w:pPr>
-        <w:pStyle w:val="a3"/>
-        <w:numPr>
-          <w:ilvl w:val="3"/>
-          <w:numId w:val="1"/>
-        </w:numPr>
-        <w:ind w:leftChars="0"/>
-      </w:pPr>
-      <w:r>
-        <w:rPr>
-          <w:rFonts w:hint="eastAsia"/>
-        </w:rPr>
-        <w:t>P</w:t>
-      </w:r>
-      <w:r>
-        <w:t>OST logout</w:t>
-      </w:r>
-    </w:p>
-    <w:p>
-      <w:pPr>
-        <w:pStyle w:val="a3"/>
-        <w:numPr>
-          <w:ilvl w:val="3"/>
-          <w:numId w:val="1"/>
-        </w:numPr>
-        <w:ind w:leftChars="0"/>
-      </w:pPr>
-      <w:r>
-        <w:rPr>
-          <w:rFonts w:hint="eastAsia"/>
-        </w:rPr>
-        <w:t>D</w:t>
-      </w:r>
-      <w:r>
-        <w:t>ELETE account</w:t>
-      </w:r>
-    </w:p>
-    <w:p>
-      <w:pPr>
-        <w:pStyle w:val="a3"/>
-        <w:numPr>
-          <w:ilvl w:val="1"/>
-          <w:numId w:val="1"/>
-        </w:numPr>
-        <w:ind w:leftChars="0"/>
-      </w:pPr>
-      <w:r>
-        <w:rPr>
-          <w:rFonts w:hint="eastAsia"/>
-        </w:rPr>
-        <w:t>O</w:t>
-      </w:r>
-      <w:r>
-        <w:t>utput</w:t>
-      </w:r>
-    </w:p>
-    <w:p>
-      <w:pPr>
-        <w:pStyle w:val="a3"/>
-        <w:numPr>
-          <w:ilvl w:val="2"/>
-          <w:numId w:val="1"/>
-        </w:numPr>
-        <w:ind w:leftChars="0"/>
-      </w:pPr>
-      <w:r>
-        <w:rPr>
-          <w:rFonts w:hint="eastAsia"/>
-        </w:rPr>
-        <w:t>A</w:t>
-      </w:r>
-      <w:r>
-        <w:t>PI</w:t>
-      </w:r>
-      <w:r>
-        <w:t xml:space="preserve"> server</w:t>
-      </w:r>
-      <w:r>
-        <w:t xml:space="preserve"> (request</w:t>
-      </w:r>
-      <w:r>
-        <w:t>s</w:t>
-      </w:r>
-      <w:r>
-        <w:t xml:space="preserve"> with SQL query)</w:t>
-      </w:r>
-      <w:r>
-        <w:t xml:space="preserve"> -&gt; DB</w:t>
-      </w:r>
-      <w:r>
-        <w:t xml:space="preserve"> (</w:t>
-      </w:r>
-      <w:r>
-        <w:t>respond</w:t>
-      </w:r>
-      <w:r>
-        <w:t>s</w:t>
-      </w:r>
-      <w:r>
-        <w:t xml:space="preserve"> with </w:t>
-      </w:r>
-      <w:r>
-        <w:t>data</w:t>
-      </w:r>
-      <w:r>
-        <w:t>)</w:t>
-      </w:r>
-    </w:p>
-    <w:p>
-      <w:pPr>
-        <w:pStyle w:val="a3"/>
-        <w:numPr>
-          <w:ilvl w:val="3"/>
-          <w:numId w:val="1"/>
-        </w:numPr>
-        <w:ind w:leftChars="0"/>
-      </w:pPr>
-      <w:r>
-        <w:rPr>
-          <w:rFonts w:hint="eastAsia"/>
-        </w:rPr>
-        <w:t>S</w:t>
-      </w:r>
-      <w:r>
-        <w:t>ELECT</w:t>
-      </w:r>
-      <w:r>
-        <w:t>/INSERT/UPDATE</w:t>
-      </w:r>
-    </w:p>
-    <w:p>
-      <w:pPr>
-        <w:pStyle w:val="a3"/>
-        <w:numPr>
-          <w:ilvl w:val="2"/>
-          <w:numId w:val="1"/>
-        </w:numPr>
-        <w:ind w:leftChars="0"/>
-      </w:pPr>
-      <w:r>
-        <w:rPr>
-          <w:rFonts w:hint="eastAsia"/>
-        </w:rPr>
-        <w:t>A</w:t>
-      </w:r>
-      <w:r>
-        <w:t>PI</w:t>
-      </w:r>
-      <w:r>
-        <w:t xml:space="preserve"> server (requests </w:t>
-      </w:r>
-      <w:r>
-        <w:t xml:space="preserve">with string </w:t>
-      </w:r>
-      <w:r>
-        <w:t>through socket call)</w:t>
-      </w:r>
-      <w:r>
-        <w:t xml:space="preserve"> -&gt; Recomm</w:t>
-      </w:r>
-      <w:r>
-        <w:t>endation server</w:t>
-      </w:r>
-      <w:r>
-        <w:t xml:space="preserve"> (</w:t>
-      </w:r>
-      <w:r>
-        <w:t>responds with</w:t>
-      </w:r>
-      <w:r>
-        <w:t xml:space="preserve"> </w:t>
-      </w:r>
-      <w:r>
-        <w:t>string</w:t>
-      </w:r>
-      <w:r>
-        <w:t xml:space="preserve"> data</w:t>
-      </w:r>
-      <w:r>
-        <w:t xml:space="preserve"> through socket</w:t>
-      </w:r>
-      <w:r>
-        <w:t>)</w:t>
-      </w:r>
-    </w:p>
-    <w:p>
-      <w:pPr>
-        <w:pStyle w:val="a3"/>
-        <w:numPr>
-          <w:ilvl w:val="3"/>
-          <w:numId w:val="1"/>
-        </w:numPr>
-        <w:ind w:leftChars="0"/>
-      </w:pPr>
-      <w:r>
-        <w:t>G</w:t>
-      </w:r>
-      <w:r>
-        <w:t>et recommendation</w:t>
-      </w:r>
-    </w:p>
-    <w:p>
-      <w:pPr>
-        <w:pStyle w:val="a3"/>
-        <w:numPr>
-          <w:ilvl w:val="0"/>
-          <w:numId w:val="1"/>
-        </w:numPr>
-        <w:ind w:leftChars="0"/>
-      </w:pPr>
-      <w:r>
-        <w:rPr>
-          <w:rFonts w:hint="eastAsia"/>
-        </w:rPr>
-        <w:t>D</w:t>
-      </w:r>
-      <w:r>
-        <w:t>B</w:t>
-      </w:r>
-      <w:r>
-        <w:t xml:space="preserve"> (MySQL)</w:t>
-      </w:r>
-    </w:p>
-    <w:p>
-      <w:pPr>
-        <w:pStyle w:val="a3"/>
-        <w:numPr>
-          <w:ilvl w:val="1"/>
-          <w:numId w:val="1"/>
-        </w:numPr>
-        <w:ind w:leftChars="0"/>
-      </w:pPr>
-      <w:r>
-        <w:rPr>
-          <w:rFonts w:hint="eastAsia"/>
-        </w:rPr>
-        <w:t>I</w:t>
-      </w:r>
-      <w:r>
-        <w:t>nput</w:t>
-      </w:r>
-    </w:p>
-    <w:p>
-      <w:pPr>
-        <w:pStyle w:val="a3"/>
-        <w:numPr>
-          <w:ilvl w:val="2"/>
-          <w:numId w:val="1"/>
-        </w:numPr>
-        <w:ind w:leftChars="0"/>
-      </w:pPr>
-      <w:r>
-        <w:rPr>
-          <w:rFonts w:hint="eastAsia"/>
-        </w:rPr>
-        <w:t>A</w:t>
-      </w:r>
-      <w:r>
-        <w:t>PI</w:t>
-      </w:r>
-      <w:r>
-        <w:t xml:space="preserve"> server (requests with MySQL quer</w:t>
-      </w:r>
-      <w:r>
-        <w:t>y</w:t>
-      </w:r>
-      <w:r>
-        <w:t>)</w:t>
-      </w:r>
-      <w:r>
-        <w:t xml:space="preserve"> -&gt; DB</w:t>
-      </w:r>
-      <w:r>
-        <w:t xml:space="preserve"> (</w:t>
-      </w:r>
-      <w:r>
-        <w:t>responds with data</w:t>
-      </w:r>
-      <w:r>
-        <w:t>)</w:t>
-      </w:r>
-    </w:p>
-    <w:p>
-      <w:pPr>
-        <w:pStyle w:val="a3"/>
-        <w:numPr>
-          <w:ilvl w:val="3"/>
-          <w:numId w:val="1"/>
-        </w:numPr>
-        <w:ind w:leftChars="0"/>
-      </w:pPr>
-      <w:r>
-        <w:rPr>
-          <w:rFonts w:hint="eastAsia"/>
-        </w:rPr>
-        <w:t>S</w:t>
-      </w:r>
-      <w:r>
-        <w:t>ELECT/INSERT/UPDATE</w:t>
-      </w:r>
-    </w:p>
-    <w:p>
-      <w:pPr>
-        <w:pStyle w:val="a3"/>
-        <w:numPr>
-          <w:ilvl w:val="2"/>
-          <w:numId w:val="1"/>
-        </w:numPr>
-        <w:ind w:leftChars="0"/>
-      </w:pPr>
-      <w:r>
-        <w:rPr>
-          <w:rFonts w:hint="eastAsia"/>
-        </w:rPr>
-        <w:t>R</w:t>
-      </w:r>
-      <w:r>
-        <w:t>ecomm</w:t>
-      </w:r>
-      <w:r>
-        <w:t>endation system (requests with SQL query)</w:t>
-      </w:r>
-      <w:r>
-        <w:t xml:space="preserve"> -&gt; DB</w:t>
-      </w:r>
-      <w:r>
-        <w:t xml:space="preserve"> (</w:t>
-      </w:r>
-      <w:r>
-        <w:t xml:space="preserve">responds with </w:t>
-      </w:r>
-      <w:r>
-        <w:t>data)</w:t>
-      </w:r>
-    </w:p>
-    <w:p>
-      <w:pPr>
-        <w:pStyle w:val="a3"/>
-        <w:numPr>
-          <w:ilvl w:val="3"/>
-          <w:numId w:val="1"/>
-        </w:numPr>
-        <w:ind w:leftChars="0"/>
-      </w:pPr>
-      <w:r>
-        <w:rPr>
-          <w:rFonts w:hint="eastAsia"/>
-        </w:rPr>
-        <w:t>S</w:t>
-      </w:r>
-      <w:r>
-        <w:t>ELECT</w:t>
-      </w:r>
-    </w:p>
-    <w:p>
-      <w:pPr>
-        <w:pStyle w:val="a3"/>
-        <w:numPr>
-          <w:ilvl w:val="0"/>
-          <w:numId w:val="1"/>
-        </w:numPr>
-        <w:ind w:leftChars="0"/>
-      </w:pPr>
-      <w:r>
-        <w:rPr>
-          <w:rFonts w:hint="eastAsia"/>
-        </w:rPr>
-        <w:t>R</w:t>
-      </w:r>
-      <w:r>
-        <w:t>ecommendation System (Python)</w:t>
-      </w:r>
-    </w:p>
-    <w:p>
-      <w:pPr>
-        <w:pStyle w:val="a3"/>
-        <w:numPr>
-          <w:ilvl w:val="1"/>
-          <w:numId w:val="1"/>
-        </w:numPr>
-        <w:ind w:leftChars="0"/>
-      </w:pPr>
-      <w:r>
-        <w:rPr>
-          <w:rFonts w:hint="eastAsia"/>
-        </w:rPr>
-        <w:t>I</w:t>
-      </w:r>
-      <w:r>
-        <w:t>nput</w:t>
-      </w:r>
-    </w:p>
-    <w:p>
-      <w:pPr>
-        <w:pStyle w:val="a3"/>
-        <w:numPr>
-          <w:ilvl w:val="2"/>
-          <w:numId w:val="1"/>
-        </w:numPr>
-        <w:ind w:leftChars="0"/>
-      </w:pPr>
-      <w:r>
-        <w:rPr>
-          <w:rFonts w:hint="eastAsia"/>
-        </w:rPr>
-        <w:t>A</w:t>
-      </w:r>
-      <w:r>
-        <w:t>PI</w:t>
-      </w:r>
-      <w:r>
-        <w:t xml:space="preserve"> server</w:t>
-      </w:r>
-      <w:r>
-        <w:t xml:space="preserve"> (requests with string through socket)</w:t>
-      </w:r>
-      <w:r>
-        <w:t xml:space="preserve"> -&gt; Recomm</w:t>
-      </w:r>
-      <w:r>
-        <w:t>endation system</w:t>
-      </w:r>
-      <w:r>
-        <w:t xml:space="preserve"> (</w:t>
-      </w:r>
-      <w:r>
-        <w:t>responds with string data through socket</w:t>
-      </w:r>
-      <w:r>
-        <w:t>)</w:t>
-      </w:r>
-    </w:p>
-    <w:p>
-      <w:pPr>
-        <w:pStyle w:val="a3"/>
-        <w:numPr>
-          <w:ilvl w:val="3"/>
-          <w:numId w:val="1"/>
-        </w:numPr>
-        <w:ind w:leftChars="0"/>
-      </w:pPr>
-      <w:r>
-        <w:t>Get recommendation</w:t>
-      </w:r>
-    </w:p>
-    <w:p>
-      <w:pPr>
-        <w:pStyle w:val="a3"/>
-        <w:numPr>
-          <w:ilvl w:val="1"/>
-          <w:numId w:val="1"/>
-        </w:numPr>
-        <w:ind w:leftChars="0"/>
-      </w:pPr>
-      <w:r>
-        <w:t>Output</w:t>
-      </w:r>
-    </w:p>
-    <w:p>
-      <w:pPr>
-        <w:pStyle w:val="a3"/>
-        <w:numPr>
-          <w:ilvl w:val="2"/>
-          <w:numId w:val="1"/>
-        </w:numPr>
-        <w:ind w:leftChars="0"/>
-      </w:pPr>
-      <w:r>
-        <w:rPr>
-          <w:rFonts w:hint="eastAsia"/>
-        </w:rPr>
-        <w:t>R</w:t>
-      </w:r>
-      <w:r>
-        <w:t>ecomm</w:t>
-      </w:r>
-      <w:r>
-        <w:t>endation system</w:t>
-      </w:r>
-      <w:r>
-        <w:t xml:space="preserve"> (requests with SQL query)</w:t>
-      </w:r>
-      <w:r>
-        <w:t xml:space="preserve"> -&gt; DB</w:t>
-      </w:r>
-      <w:r>
-        <w:t xml:space="preserve"> (</w:t>
-      </w:r>
-      <w:r>
-        <w:t>procedure call</w:t>
-      </w:r>
-      <w:r>
-        <w:t xml:space="preserve">: </w:t>
-      </w:r>
-      <w:r>
-        <w:t>SQL query -&gt; data)</w:t>
-      </w:r>
-    </w:p>
-    <w:p>
-      <w:pPr>
-        <w:pStyle w:val="a3"/>
-        <w:numPr>
-          <w:ilvl w:val="3"/>
-          <w:numId w:val="1"/>
-        </w:numPr>
-        <w:ind w:leftChars="0"/>
-      </w:pPr>
-      <w:r>
-        <w:rPr>
-          <w:rFonts w:hint="eastAsia"/>
-        </w:rPr>
-        <w:t>S</w:t>
-      </w:r>
-      <w:r>
-        <w:t>ELECT</w:t>
       </w:r>
       <w:bookmarkStart w:id="0" w:name="_GoBack"/>
       <w:bookmarkEnd w:id="0"/>
+    </w:p>
+    <w:p>
+      <w:pPr>
+        <w:pStyle w:val="a3"/>
+        <w:numPr>
+          <w:ilvl w:val="3"/>
+          <w:numId w:val="1"/>
+        </w:numPr>
+        <w:ind w:leftChars="0"/>
+      </w:pPr>
+      <w:r>
+        <w:rPr>
+          <w:rFonts w:hint="eastAsia"/>
+        </w:rPr>
+        <w:t>G</w:t>
+      </w:r>
+      <w:r>
+        <w:t xml:space="preserve">ET </w:t>
+      </w:r>
+      <w:proofErr w:type="spellStart"/>
+      <w:r>
+        <w:t>tododata</w:t>
+      </w:r>
+      <w:proofErr w:type="spellEnd"/>
+    </w:p>
+    <w:p>
+      <w:pPr>
+        <w:pStyle w:val="a3"/>
+        <w:numPr>
+          <w:ilvl w:val="3"/>
+          <w:numId w:val="1"/>
+        </w:numPr>
+        <w:ind w:leftChars="0"/>
+      </w:pPr>
+      <w:r>
+        <w:rPr>
+          <w:rFonts w:hint="eastAsia"/>
+        </w:rPr>
+        <w:t>P</w:t>
+      </w:r>
+      <w:r>
+        <w:t>UT</w:t>
+      </w:r>
+      <w:r>
+        <w:t xml:space="preserve"> </w:t>
+      </w:r>
+      <w:proofErr w:type="spellStart"/>
+      <w:r>
+        <w:t>tododata</w:t>
+      </w:r>
+      <w:proofErr w:type="spellEnd"/>
+    </w:p>
+    <w:p>
+      <w:pPr>
+        <w:pStyle w:val="a3"/>
+        <w:numPr>
+          <w:ilvl w:val="3"/>
+          <w:numId w:val="1"/>
+        </w:numPr>
+        <w:ind w:leftChars="0"/>
+      </w:pPr>
+      <w:r>
+        <w:rPr>
+          <w:rFonts w:hint="eastAsia"/>
+        </w:rPr>
+        <w:t>G</w:t>
+      </w:r>
+      <w:r>
+        <w:t>ET recommendation</w:t>
+      </w:r>
+    </w:p>
+    <w:p>
+      <w:pPr>
+        <w:pStyle w:val="a3"/>
+        <w:numPr>
+          <w:ilvl w:val="3"/>
+          <w:numId w:val="1"/>
+        </w:numPr>
+        <w:ind w:leftChars="0"/>
+      </w:pPr>
+      <w:r>
+        <w:rPr>
+          <w:rFonts w:hint="eastAsia"/>
+        </w:rPr>
+        <w:t>P</w:t>
+      </w:r>
+      <w:r>
+        <w:t>OST logout</w:t>
+      </w:r>
+    </w:p>
+    <w:p>
+      <w:pPr>
+        <w:pStyle w:val="a3"/>
+        <w:numPr>
+          <w:ilvl w:val="3"/>
+          <w:numId w:val="1"/>
+        </w:numPr>
+        <w:ind w:leftChars="0"/>
+      </w:pPr>
+      <w:r>
+        <w:rPr>
+          <w:rFonts w:hint="eastAsia"/>
+        </w:rPr>
+        <w:t>D</w:t>
+      </w:r>
+      <w:r>
+        <w:t>ELETE account</w:t>
+      </w:r>
+    </w:p>
+    <w:p>
+      <w:pPr>
+        <w:pStyle w:val="a3"/>
+        <w:numPr>
+          <w:ilvl w:val="1"/>
+          <w:numId w:val="1"/>
+        </w:numPr>
+        <w:ind w:leftChars="0"/>
+      </w:pPr>
+      <w:r>
+        <w:rPr>
+          <w:rFonts w:hint="eastAsia"/>
+        </w:rPr>
+        <w:t>O</w:t>
+      </w:r>
+      <w:r>
+        <w:t>utput</w:t>
+      </w:r>
+    </w:p>
+    <w:p>
+      <w:pPr>
+        <w:pStyle w:val="a3"/>
+        <w:numPr>
+          <w:ilvl w:val="2"/>
+          <w:numId w:val="1"/>
+        </w:numPr>
+        <w:ind w:leftChars="0"/>
+      </w:pPr>
+      <w:r>
+        <w:rPr>
+          <w:rFonts w:hint="eastAsia"/>
+        </w:rPr>
+        <w:t>A</w:t>
+      </w:r>
+      <w:r>
+        <w:t>PI</w:t>
+      </w:r>
+      <w:r>
+        <w:t xml:space="preserve"> server</w:t>
+      </w:r>
+      <w:r>
+        <w:t xml:space="preserve"> (request</w:t>
+      </w:r>
+      <w:r>
+        <w:t>s</w:t>
+      </w:r>
+      <w:r>
+        <w:t xml:space="preserve"> with SQL query)</w:t>
+      </w:r>
+      <w:r>
+        <w:t xml:space="preserve"> -&gt; DB</w:t>
+      </w:r>
+      <w:r>
+        <w:t xml:space="preserve"> (</w:t>
+      </w:r>
+      <w:r>
+        <w:t>respond</w:t>
+      </w:r>
+      <w:r>
+        <w:t>s</w:t>
+      </w:r>
+      <w:r>
+        <w:t xml:space="preserve"> with </w:t>
+      </w:r>
+      <w:r>
+        <w:t>data</w:t>
+      </w:r>
+      <w:r>
+        <w:t>)</w:t>
+      </w:r>
+    </w:p>
+    <w:p>
+      <w:pPr>
+        <w:pStyle w:val="a3"/>
+        <w:numPr>
+          <w:ilvl w:val="3"/>
+          <w:numId w:val="1"/>
+        </w:numPr>
+        <w:ind w:leftChars="0"/>
+      </w:pPr>
+      <w:r>
+        <w:rPr>
+          <w:rFonts w:hint="eastAsia"/>
+        </w:rPr>
+        <w:t>S</w:t>
+      </w:r>
+      <w:r>
+        <w:t>ELECT</w:t>
+      </w:r>
+      <w:r>
+        <w:t>/INSERT/UPDATE</w:t>
+      </w:r>
+    </w:p>
+    <w:p>
+      <w:pPr>
+        <w:pStyle w:val="a3"/>
+        <w:numPr>
+          <w:ilvl w:val="2"/>
+          <w:numId w:val="1"/>
+        </w:numPr>
+        <w:ind w:leftChars="0"/>
+      </w:pPr>
+      <w:r>
+        <w:rPr>
+          <w:rFonts w:hint="eastAsia"/>
+        </w:rPr>
+        <w:t>A</w:t>
+      </w:r>
+      <w:r>
+        <w:t>PI</w:t>
+      </w:r>
+      <w:r>
+        <w:t xml:space="preserve"> server (requests </w:t>
+      </w:r>
+      <w:r>
+        <w:t xml:space="preserve">with string </w:t>
+      </w:r>
+      <w:r>
+        <w:t>through socket call)</w:t>
+      </w:r>
+      <w:r>
+        <w:t xml:space="preserve"> -&gt; Recomm</w:t>
+      </w:r>
+      <w:r>
+        <w:t>endation server</w:t>
+      </w:r>
+      <w:r>
+        <w:t xml:space="preserve"> (</w:t>
+      </w:r>
+      <w:r>
+        <w:t>responds with</w:t>
+      </w:r>
+      <w:r>
+        <w:t xml:space="preserve"> </w:t>
+      </w:r>
+      <w:r>
+        <w:t>string</w:t>
+      </w:r>
+      <w:r>
+        <w:t xml:space="preserve"> data</w:t>
+      </w:r>
+      <w:r>
+        <w:t xml:space="preserve"> through socket</w:t>
+      </w:r>
+      <w:r>
+        <w:t>)</w:t>
+      </w:r>
+    </w:p>
+    <w:p>
+      <w:pPr>
+        <w:pStyle w:val="a3"/>
+        <w:numPr>
+          <w:ilvl w:val="3"/>
+          <w:numId w:val="1"/>
+        </w:numPr>
+        <w:ind w:leftChars="0"/>
+      </w:pPr>
+      <w:r>
+        <w:lastRenderedPageBreak/>
+        <w:t>G</w:t>
+      </w:r>
+      <w:r>
+        <w:t>et recommendation</w:t>
+      </w:r>
+    </w:p>
+    <w:p>
+      <w:pPr>
+        <w:pStyle w:val="a3"/>
+        <w:numPr>
+          <w:ilvl w:val="0"/>
+          <w:numId w:val="1"/>
+        </w:numPr>
+        <w:ind w:leftChars="0"/>
+      </w:pPr>
+      <w:r>
+        <w:rPr>
+          <w:rFonts w:hint="eastAsia"/>
+        </w:rPr>
+        <w:t>D</w:t>
+      </w:r>
+      <w:r>
+        <w:t>B</w:t>
+      </w:r>
+      <w:r>
+        <w:t xml:space="preserve"> (MySQL)</w:t>
+      </w:r>
+    </w:p>
+    <w:p>
+      <w:pPr>
+        <w:pStyle w:val="a3"/>
+        <w:numPr>
+          <w:ilvl w:val="1"/>
+          <w:numId w:val="1"/>
+        </w:numPr>
+        <w:ind w:leftChars="0"/>
+      </w:pPr>
+      <w:r>
+        <w:rPr>
+          <w:rFonts w:hint="eastAsia"/>
+        </w:rPr>
+        <w:t>I</w:t>
+      </w:r>
+      <w:r>
+        <w:t>nput</w:t>
+      </w:r>
+    </w:p>
+    <w:p>
+      <w:pPr>
+        <w:pStyle w:val="a3"/>
+        <w:numPr>
+          <w:ilvl w:val="2"/>
+          <w:numId w:val="1"/>
+        </w:numPr>
+        <w:ind w:leftChars="0"/>
+      </w:pPr>
+      <w:r>
+        <w:rPr>
+          <w:rFonts w:hint="eastAsia"/>
+        </w:rPr>
+        <w:t>A</w:t>
+      </w:r>
+      <w:r>
+        <w:t>PI</w:t>
+      </w:r>
+      <w:r>
+        <w:t xml:space="preserve"> server (requests with MySQL quer</w:t>
+      </w:r>
+      <w:r>
+        <w:t>y</w:t>
+      </w:r>
+      <w:r>
+        <w:t>)</w:t>
+      </w:r>
+      <w:r>
+        <w:t xml:space="preserve"> -&gt; DB</w:t>
+      </w:r>
+      <w:r>
+        <w:t xml:space="preserve"> (</w:t>
+      </w:r>
+      <w:r>
+        <w:t>responds with data</w:t>
+      </w:r>
+      <w:r>
+        <w:t>)</w:t>
+      </w:r>
+    </w:p>
+    <w:p>
+      <w:pPr>
+        <w:pStyle w:val="a3"/>
+        <w:numPr>
+          <w:ilvl w:val="3"/>
+          <w:numId w:val="1"/>
+        </w:numPr>
+        <w:ind w:leftChars="0"/>
+      </w:pPr>
+      <w:r>
+        <w:rPr>
+          <w:rFonts w:hint="eastAsia"/>
+        </w:rPr>
+        <w:t>S</w:t>
+      </w:r>
+      <w:r>
+        <w:t>ELECT/INSERT/UPDATE</w:t>
+      </w:r>
+    </w:p>
+    <w:p>
+      <w:pPr>
+        <w:pStyle w:val="a3"/>
+        <w:numPr>
+          <w:ilvl w:val="2"/>
+          <w:numId w:val="1"/>
+        </w:numPr>
+        <w:ind w:leftChars="0"/>
+      </w:pPr>
+      <w:r>
+        <w:rPr>
+          <w:rFonts w:hint="eastAsia"/>
+        </w:rPr>
+        <w:t>R</w:t>
+      </w:r>
+      <w:r>
+        <w:t>ecomm</w:t>
+      </w:r>
+      <w:r>
+        <w:t>endation system (requests with SQL query)</w:t>
+      </w:r>
+      <w:r>
+        <w:t xml:space="preserve"> -&gt; DB</w:t>
+      </w:r>
+      <w:r>
+        <w:t xml:space="preserve"> (</w:t>
+      </w:r>
+      <w:r>
+        <w:t xml:space="preserve">responds with </w:t>
+      </w:r>
+      <w:r>
+        <w:t>data)</w:t>
+      </w:r>
+    </w:p>
+    <w:p>
+      <w:pPr>
+        <w:pStyle w:val="a3"/>
+        <w:numPr>
+          <w:ilvl w:val="3"/>
+          <w:numId w:val="1"/>
+        </w:numPr>
+        <w:ind w:leftChars="0"/>
+      </w:pPr>
+      <w:r>
+        <w:rPr>
+          <w:rFonts w:hint="eastAsia"/>
+        </w:rPr>
+        <w:t>S</w:t>
+      </w:r>
+      <w:r>
+        <w:t>ELECT</w:t>
+      </w:r>
+    </w:p>
+    <w:p>
+      <w:pPr>
+        <w:pStyle w:val="a3"/>
+        <w:numPr>
+          <w:ilvl w:val="0"/>
+          <w:numId w:val="1"/>
+        </w:numPr>
+        <w:ind w:leftChars="0"/>
+      </w:pPr>
+      <w:r>
+        <w:rPr>
+          <w:rFonts w:hint="eastAsia"/>
+        </w:rPr>
+        <w:t>R</w:t>
+      </w:r>
+      <w:r>
+        <w:t xml:space="preserve">ecommendation </w:t>
+      </w:r>
+      <w:r>
+        <w:t xml:space="preserve">server </w:t>
+      </w:r>
+      <w:r>
+        <w:t>(Python)</w:t>
+      </w:r>
+    </w:p>
+    <w:p>
+      <w:pPr>
+        <w:pStyle w:val="a3"/>
+        <w:numPr>
+          <w:ilvl w:val="1"/>
+          <w:numId w:val="1"/>
+        </w:numPr>
+        <w:ind w:leftChars="0"/>
+      </w:pPr>
+      <w:r>
+        <w:rPr>
+          <w:rFonts w:hint="eastAsia"/>
+        </w:rPr>
+        <w:t>I</w:t>
+      </w:r>
+      <w:r>
+        <w:t>nput</w:t>
+      </w:r>
+    </w:p>
+    <w:p>
+      <w:pPr>
+        <w:pStyle w:val="a3"/>
+        <w:numPr>
+          <w:ilvl w:val="2"/>
+          <w:numId w:val="1"/>
+        </w:numPr>
+        <w:ind w:leftChars="0"/>
+      </w:pPr>
+      <w:r>
+        <w:rPr>
+          <w:rFonts w:hint="eastAsia"/>
+        </w:rPr>
+        <w:t>A</w:t>
+      </w:r>
+      <w:r>
+        <w:t>PI</w:t>
+      </w:r>
+      <w:r>
+        <w:t xml:space="preserve"> server</w:t>
+      </w:r>
+      <w:r>
+        <w:t xml:space="preserve"> (requests with string through socket)</w:t>
+      </w:r>
+      <w:r>
+        <w:t xml:space="preserve"> -&gt; Recomm</w:t>
+      </w:r>
+      <w:r>
+        <w:t>endation system</w:t>
+      </w:r>
+      <w:r>
+        <w:t xml:space="preserve"> (</w:t>
+      </w:r>
+      <w:r>
+        <w:t>responds with string data through socket</w:t>
+      </w:r>
+      <w:r>
+        <w:t>)</w:t>
+      </w:r>
+    </w:p>
+    <w:p>
+      <w:pPr>
+        <w:pStyle w:val="a3"/>
+        <w:numPr>
+          <w:ilvl w:val="3"/>
+          <w:numId w:val="1"/>
+        </w:numPr>
+        <w:ind w:leftChars="0"/>
+      </w:pPr>
+      <w:r>
+        <w:t>Get recommendation</w:t>
+      </w:r>
+    </w:p>
+    <w:p>
+      <w:pPr>
+        <w:pStyle w:val="a3"/>
+        <w:numPr>
+          <w:ilvl w:val="1"/>
+          <w:numId w:val="1"/>
+        </w:numPr>
+        <w:ind w:leftChars="0"/>
+      </w:pPr>
+      <w:r>
+        <w:t>Output</w:t>
+      </w:r>
+    </w:p>
+    <w:p>
+      <w:pPr>
+        <w:pStyle w:val="a3"/>
+        <w:numPr>
+          <w:ilvl w:val="2"/>
+          <w:numId w:val="1"/>
+        </w:numPr>
+        <w:ind w:leftChars="0"/>
+      </w:pPr>
+      <w:r>
+        <w:rPr>
+          <w:rFonts w:hint="eastAsia"/>
+        </w:rPr>
+        <w:t>R</w:t>
+      </w:r>
+      <w:r>
+        <w:t>ecomm</w:t>
+      </w:r>
+      <w:r>
+        <w:t>endation system</w:t>
+      </w:r>
+      <w:r>
+        <w:t xml:space="preserve"> (requests with SQL query)</w:t>
+      </w:r>
+      <w:r>
+        <w:t xml:space="preserve"> -&gt; DB</w:t>
+      </w:r>
+      <w:r>
+        <w:t xml:space="preserve"> (</w:t>
+      </w:r>
+      <w:r>
+        <w:t>procedure call</w:t>
+      </w:r>
+      <w:r>
+        <w:t xml:space="preserve">: </w:t>
+      </w:r>
+      <w:r>
+        <w:t>SQL query -&gt; data)</w:t>
+      </w:r>
+    </w:p>
+    <w:p>
+      <w:pPr>
+        <w:pStyle w:val="a3"/>
+        <w:numPr>
+          <w:ilvl w:val="3"/>
+          <w:numId w:val="1"/>
+        </w:numPr>
+        <w:ind w:leftChars="0"/>
+      </w:pPr>
+      <w:r>
+        <w:rPr>
+          <w:rFonts w:hint="eastAsia"/>
+        </w:rPr>
+        <w:t>S</w:t>
+      </w:r>
+      <w:r>
+        <w:t>ELECT</w:t>
+      </w:r>
     </w:p>
     <w:sectPr>
       <w:pgSz w:w="11906" w:h="16838"/>

</xml_diff>

<commit_message>
ADDED: get/post todoitem, sessionbackup
</commit_message>
<xml_diff>
--- a/documents/backend interface specification.docx
+++ b/documents/backend interface specification.docx
@@ -178,6 +178,174 @@
       <w:r>
         <w:t xml:space="preserve"> login</w:t>
       </w:r>
+      <w:r>
+        <w:t xml:space="preserve"> </w:t>
+      </w:r>
+    </w:p>
+    <w:p>
+      <w:pPr>
+        <w:pStyle w:val="a3"/>
+        <w:numPr>
+          <w:ilvl w:val="3"/>
+          <w:numId w:val="1"/>
+        </w:numPr>
+        <w:ind w:leftChars="0"/>
+      </w:pPr>
+      <w:r>
+        <w:rPr>
+          <w:rFonts w:hint="eastAsia"/>
+        </w:rPr>
+        <w:t>P</w:t>
+      </w:r>
+      <w:r>
+        <w:t>OST logout</w:t>
+      </w:r>
+    </w:p>
+    <w:p>
+      <w:pPr>
+        <w:pStyle w:val="a3"/>
+        <w:numPr>
+          <w:ilvl w:val="3"/>
+          <w:numId w:val="1"/>
+        </w:numPr>
+        <w:ind w:leftChars="0"/>
+      </w:pPr>
+      <w:r>
+        <w:rPr>
+          <w:rFonts w:hint="eastAsia"/>
+        </w:rPr>
+        <w:t>D</w:t>
+      </w:r>
+      <w:r>
+        <w:t>ELETE account</w:t>
+      </w:r>
+    </w:p>
+    <w:p>
+      <w:pPr>
+        <w:pStyle w:val="a3"/>
+        <w:numPr>
+          <w:ilvl w:val="3"/>
+          <w:numId w:val="1"/>
+        </w:numPr>
+        <w:ind w:leftChars="0"/>
+        <w:rPr>
+          <w:rFonts w:hint="eastAsia"/>
+        </w:rPr>
+      </w:pPr>
+      <w:r>
+        <w:rPr>
+          <w:rFonts w:hint="eastAsia"/>
+        </w:rPr>
+        <w:t>P</w:t>
+      </w:r>
+      <w:r>
+        <w:t xml:space="preserve">OST </w:t>
+      </w:r>
+      <w:proofErr w:type="spellStart"/>
+      <w:r>
+        <w:t>todoitem</w:t>
+      </w:r>
+      <w:proofErr w:type="spellEnd"/>
+      <w:r>
+        <w:t xml:space="preserve">: for inserting/adding a new </w:t>
+      </w:r>
+      <w:proofErr w:type="spellStart"/>
+      <w:r>
+        <w:t>todoitem</w:t>
+      </w:r>
+      <w:proofErr w:type="spellEnd"/>
+    </w:p>
+    <w:p>
+      <w:pPr>
+        <w:pStyle w:val="a3"/>
+        <w:numPr>
+          <w:ilvl w:val="3"/>
+          <w:numId w:val="1"/>
+        </w:numPr>
+        <w:ind w:leftChars="0"/>
+      </w:pPr>
+      <w:r>
+        <w:rPr>
+          <w:rFonts w:hint="eastAsia"/>
+        </w:rPr>
+        <w:t>G</w:t>
+      </w:r>
+      <w:r>
+        <w:t xml:space="preserve">ET </w:t>
+      </w:r>
+      <w:proofErr w:type="spellStart"/>
+      <w:r>
+        <w:t>todo</w:t>
+      </w:r>
+      <w:r>
+        <w:t>item</w:t>
+      </w:r>
+      <w:proofErr w:type="spellEnd"/>
+      <w:r>
+        <w:t xml:space="preserve">: for selecting/fetching my </w:t>
+      </w:r>
+      <w:proofErr w:type="spellStart"/>
+      <w:r>
+        <w:t>todoitems</w:t>
+      </w:r>
+      <w:proofErr w:type="spellEnd"/>
+    </w:p>
+    <w:p>
+      <w:pPr>
+        <w:pStyle w:val="a3"/>
+        <w:numPr>
+          <w:ilvl w:val="3"/>
+          <w:numId w:val="1"/>
+        </w:numPr>
+        <w:ind w:leftChars="0"/>
+        <w:rPr>
+          <w:rFonts w:hint="eastAsia"/>
+        </w:rPr>
+      </w:pPr>
+      <w:r>
+        <w:rPr>
+          <w:rFonts w:hint="eastAsia"/>
+        </w:rPr>
+        <w:t>P</w:t>
+      </w:r>
+      <w:r>
+        <w:t xml:space="preserve">UT </w:t>
+      </w:r>
+      <w:proofErr w:type="spellStart"/>
+      <w:r>
+        <w:t>todoitem</w:t>
+      </w:r>
+      <w:proofErr w:type="spellEnd"/>
+      <w:r>
+        <w:t xml:space="preserve">: for </w:t>
+      </w:r>
+      <w:r>
+        <w:t xml:space="preserve">updating an existing </w:t>
+      </w:r>
+      <w:proofErr w:type="spellStart"/>
+      <w:r>
+        <w:t>todoitem</w:t>
+      </w:r>
+      <w:proofErr w:type="spellEnd"/>
+    </w:p>
+    <w:p>
+      <w:pPr>
+        <w:pStyle w:val="a3"/>
+        <w:numPr>
+          <w:ilvl w:val="3"/>
+          <w:numId w:val="1"/>
+        </w:numPr>
+        <w:ind w:leftChars="0"/>
+      </w:pPr>
+      <w:r>
+        <w:rPr>
+          <w:rFonts w:hint="eastAsia"/>
+        </w:rPr>
+        <w:t>G</w:t>
+      </w:r>
+      <w:r>
+        <w:t>ET recommendation</w:t>
+      </w:r>
       <w:bookmarkStart w:id="0" w:name="_GoBack"/>
       <w:bookmarkEnd w:id="0"/>
     </w:p>
@@ -185,6 +353,77 @@
       <w:pPr>
         <w:pStyle w:val="a3"/>
         <w:numPr>
+          <w:ilvl w:val="1"/>
+          <w:numId w:val="1"/>
+        </w:numPr>
+        <w:ind w:leftChars="0"/>
+      </w:pPr>
+      <w:r>
+        <w:rPr>
+          <w:rFonts w:hint="eastAsia"/>
+        </w:rPr>
+        <w:t>O</w:t>
+      </w:r>
+      <w:r>
+        <w:t>utput</w:t>
+      </w:r>
+    </w:p>
+    <w:p>
+      <w:pPr>
+        <w:pStyle w:val="a3"/>
+        <w:numPr>
+          <w:ilvl w:val="2"/>
+          <w:numId w:val="1"/>
+        </w:numPr>
+        <w:ind w:leftChars="0"/>
+      </w:pPr>
+      <w:r>
+        <w:rPr>
+          <w:rFonts w:hint="eastAsia"/>
+        </w:rPr>
+        <w:t>A</w:t>
+      </w:r>
+      <w:r>
+        <w:t>PI</w:t>
+      </w:r>
+      <w:r>
+        <w:t xml:space="preserve"> server</w:t>
+      </w:r>
+      <w:r>
+        <w:t xml:space="preserve"> (request</w:t>
+      </w:r>
+      <w:r>
+        <w:t>s</w:t>
+      </w:r>
+      <w:r>
+        <w:t xml:space="preserve"> with SQL query)</w:t>
+      </w:r>
+      <w:r>
+        <w:t xml:space="preserve"> -&gt; DB</w:t>
+      </w:r>
+      <w:r>
+        <w:t xml:space="preserve"> (</w:t>
+      </w:r>
+      <w:r>
+        <w:t>respond</w:t>
+      </w:r>
+      <w:r>
+        <w:t>s</w:t>
+      </w:r>
+      <w:r>
+        <w:t xml:space="preserve"> with </w:t>
+      </w:r>
+      <w:r>
+        <w:t>data</w:t>
+      </w:r>
+      <w:r>
+        <w:t>)</w:t>
+      </w:r>
+    </w:p>
+    <w:p>
+      <w:pPr>
+        <w:pStyle w:val="a3"/>
+        <w:numPr>
           <w:ilvl w:val="3"/>
           <w:numId w:val="1"/>
         </w:numPr>
@@ -194,16 +433,70 @@
         <w:rPr>
           <w:rFonts w:hint="eastAsia"/>
         </w:rPr>
-        <w:t>G</w:t>
-      </w:r>
-      <w:r>
-        <w:t xml:space="preserve">ET </w:t>
-      </w:r>
-      <w:proofErr w:type="spellStart"/>
-      <w:r>
-        <w:t>tododata</w:t>
-      </w:r>
-      <w:proofErr w:type="spellEnd"/>
+        <w:t>S</w:t>
+      </w:r>
+      <w:r>
+        <w:t>ELECT</w:t>
+      </w:r>
+      <w:r>
+        <w:t>/INSERT/UPDATE</w:t>
+      </w:r>
+    </w:p>
+    <w:p>
+      <w:pPr>
+        <w:pStyle w:val="a3"/>
+        <w:numPr>
+          <w:ilvl w:val="2"/>
+          <w:numId w:val="1"/>
+        </w:numPr>
+        <w:ind w:leftChars="0"/>
+      </w:pPr>
+      <w:r>
+        <w:rPr>
+          <w:rFonts w:hint="eastAsia"/>
+        </w:rPr>
+        <w:lastRenderedPageBreak/>
+        <w:t>A</w:t>
+      </w:r>
+      <w:r>
+        <w:t>PI</w:t>
+      </w:r>
+      <w:r>
+        <w:t xml:space="preserve"> server (requests </w:t>
+      </w:r>
+      <w:r>
+        <w:t xml:space="preserve">with string </w:t>
+      </w:r>
+      <w:r>
+        <w:t>through socket call)</w:t>
+      </w:r>
+      <w:r>
+        <w:t xml:space="preserve"> -&gt; Recomm</w:t>
+      </w:r>
+      <w:r>
+        <w:t>endation server</w:t>
+      </w:r>
+      <w:r>
+        <w:t xml:space="preserve"> (</w:t>
+      </w:r>
+      <w:r>
+        <w:t>responds with</w:t>
+      </w:r>
+      <w:r>
+        <w:t xml:space="preserve"> </w:t>
+      </w:r>
+      <w:r>
+        <w:t>string</w:t>
+      </w:r>
+      <w:r>
+        <w:t xml:space="preserve"> data</w:t>
+      </w:r>
+      <w:r>
+        <w:t xml:space="preserve"> through socket</w:t>
+      </w:r>
+      <w:r>
+        <w:t>)</w:t>
+      </w:r>
     </w:p>
     <w:p>
       <w:pPr>
@@ -215,239 +508,6 @@
         <w:ind w:leftChars="0"/>
       </w:pPr>
       <w:r>
-        <w:rPr>
-          <w:rFonts w:hint="eastAsia"/>
-        </w:rPr>
-        <w:t>P</w:t>
-      </w:r>
-      <w:r>
-        <w:t>UT</w:t>
-      </w:r>
-      <w:r>
-        <w:t xml:space="preserve"> </w:t>
-      </w:r>
-      <w:proofErr w:type="spellStart"/>
-      <w:r>
-        <w:t>tododata</w:t>
-      </w:r>
-      <w:proofErr w:type="spellEnd"/>
-    </w:p>
-    <w:p>
-      <w:pPr>
-        <w:pStyle w:val="a3"/>
-        <w:numPr>
-          <w:ilvl w:val="3"/>
-          <w:numId w:val="1"/>
-        </w:numPr>
-        <w:ind w:leftChars="0"/>
-      </w:pPr>
-      <w:r>
-        <w:rPr>
-          <w:rFonts w:hint="eastAsia"/>
-        </w:rPr>
-        <w:t>G</w:t>
-      </w:r>
-      <w:r>
-        <w:t>ET recommendation</w:t>
-      </w:r>
-    </w:p>
-    <w:p>
-      <w:pPr>
-        <w:pStyle w:val="a3"/>
-        <w:numPr>
-          <w:ilvl w:val="3"/>
-          <w:numId w:val="1"/>
-        </w:numPr>
-        <w:ind w:leftChars="0"/>
-      </w:pPr>
-      <w:r>
-        <w:rPr>
-          <w:rFonts w:hint="eastAsia"/>
-        </w:rPr>
-        <w:t>P</w:t>
-      </w:r>
-      <w:r>
-        <w:t>OST logout</w:t>
-      </w:r>
-    </w:p>
-    <w:p>
-      <w:pPr>
-        <w:pStyle w:val="a3"/>
-        <w:numPr>
-          <w:ilvl w:val="3"/>
-          <w:numId w:val="1"/>
-        </w:numPr>
-        <w:ind w:leftChars="0"/>
-      </w:pPr>
-      <w:r>
-        <w:rPr>
-          <w:rFonts w:hint="eastAsia"/>
-        </w:rPr>
-        <w:t>D</w:t>
-      </w:r>
-      <w:r>
-        <w:t>ELETE account</w:t>
-      </w:r>
-    </w:p>
-    <w:p>
-      <w:pPr>
-        <w:pStyle w:val="a3"/>
-        <w:numPr>
-          <w:ilvl w:val="1"/>
-          <w:numId w:val="1"/>
-        </w:numPr>
-        <w:ind w:leftChars="0"/>
-      </w:pPr>
-      <w:r>
-        <w:rPr>
-          <w:rFonts w:hint="eastAsia"/>
-        </w:rPr>
-        <w:t>O</w:t>
-      </w:r>
-      <w:r>
-        <w:t>utput</w:t>
-      </w:r>
-    </w:p>
-    <w:p>
-      <w:pPr>
-        <w:pStyle w:val="a3"/>
-        <w:numPr>
-          <w:ilvl w:val="2"/>
-          <w:numId w:val="1"/>
-        </w:numPr>
-        <w:ind w:leftChars="0"/>
-      </w:pPr>
-      <w:r>
-        <w:rPr>
-          <w:rFonts w:hint="eastAsia"/>
-        </w:rPr>
-        <w:t>A</w:t>
-      </w:r>
-      <w:r>
-        <w:t>PI</w:t>
-      </w:r>
-      <w:r>
-        <w:t xml:space="preserve"> server</w:t>
-      </w:r>
-      <w:r>
-        <w:t xml:space="preserve"> (request</w:t>
-      </w:r>
-      <w:r>
-        <w:t>s</w:t>
-      </w:r>
-      <w:r>
-        <w:t xml:space="preserve"> with SQL query)</w:t>
-      </w:r>
-      <w:r>
-        <w:t xml:space="preserve"> -&gt; DB</w:t>
-      </w:r>
-      <w:r>
-        <w:t xml:space="preserve"> (</w:t>
-      </w:r>
-      <w:r>
-        <w:t>respond</w:t>
-      </w:r>
-      <w:r>
-        <w:t>s</w:t>
-      </w:r>
-      <w:r>
-        <w:t xml:space="preserve"> with </w:t>
-      </w:r>
-      <w:r>
-        <w:t>data</w:t>
-      </w:r>
-      <w:r>
-        <w:t>)</w:t>
-      </w:r>
-    </w:p>
-    <w:p>
-      <w:pPr>
-        <w:pStyle w:val="a3"/>
-        <w:numPr>
-          <w:ilvl w:val="3"/>
-          <w:numId w:val="1"/>
-        </w:numPr>
-        <w:ind w:leftChars="0"/>
-      </w:pPr>
-      <w:r>
-        <w:rPr>
-          <w:rFonts w:hint="eastAsia"/>
-        </w:rPr>
-        <w:t>S</w:t>
-      </w:r>
-      <w:r>
-        <w:t>ELECT</w:t>
-      </w:r>
-      <w:r>
-        <w:t>/INSERT/UPDATE</w:t>
-      </w:r>
-    </w:p>
-    <w:p>
-      <w:pPr>
-        <w:pStyle w:val="a3"/>
-        <w:numPr>
-          <w:ilvl w:val="2"/>
-          <w:numId w:val="1"/>
-        </w:numPr>
-        <w:ind w:leftChars="0"/>
-      </w:pPr>
-      <w:r>
-        <w:rPr>
-          <w:rFonts w:hint="eastAsia"/>
-        </w:rPr>
-        <w:t>A</w:t>
-      </w:r>
-      <w:r>
-        <w:t>PI</w:t>
-      </w:r>
-      <w:r>
-        <w:t xml:space="preserve"> server (requests </w:t>
-      </w:r>
-      <w:r>
-        <w:t xml:space="preserve">with string </w:t>
-      </w:r>
-      <w:r>
-        <w:t>through socket call)</w:t>
-      </w:r>
-      <w:r>
-        <w:t xml:space="preserve"> -&gt; Recomm</w:t>
-      </w:r>
-      <w:r>
-        <w:t>endation server</w:t>
-      </w:r>
-      <w:r>
-        <w:t xml:space="preserve"> (</w:t>
-      </w:r>
-      <w:r>
-        <w:t>responds with</w:t>
-      </w:r>
-      <w:r>
-        <w:t xml:space="preserve"> </w:t>
-      </w:r>
-      <w:r>
-        <w:t>string</w:t>
-      </w:r>
-      <w:r>
-        <w:t xml:space="preserve"> data</w:t>
-      </w:r>
-      <w:r>
-        <w:t xml:space="preserve"> through socket</w:t>
-      </w:r>
-      <w:r>
-        <w:t>)</w:t>
-      </w:r>
-    </w:p>
-    <w:p>
-      <w:pPr>
-        <w:pStyle w:val="a3"/>
-        <w:numPr>
-          <w:ilvl w:val="3"/>
-          <w:numId w:val="1"/>
-        </w:numPr>
-        <w:ind w:leftChars="0"/>
-      </w:pPr>
-      <w:r>
-        <w:lastRenderedPageBreak/>
         <w:t>G</w:t>
       </w:r>
       <w:r>

</xml_diff>